<commit_message>
minor changes to HW report
</commit_message>
<xml_diff>
--- a/Homework/Homework 1 Report.docx
+++ b/Homework/Homework 1 Report.docx
@@ -100,11 +100,13 @@
       <w:r>
         <w:t xml:space="preserve"> Histograms, density plots and correlations are also shown.</w:t>
       </w:r>
-    </w:p>
-    <w:p/>
-    <w:p/>
-    <w:p/>
-    <w:p>
+      <w:r>
+        <w:t xml:space="preserve"> From the boxplots, we observe higher values for all class 1 over class 0 except for pelvic radius. There’s also quite a bit of overlapping in the interquartile ranges. From the density plots, we can see that degree spondylolisthesis is heavily skewed for both class 0 and 1. This is fine though as KNN makes no assumptions about the underlying distribution of the variables. Other variables are approximately normal.</w:t>
+      </w:r>
+    </w:p>
+    <w:p>
+      <w:bookmarkStart w:id="0" w:name="_GoBack"/>
+      <w:bookmarkEnd w:id="0"/>
       <w:r>
         <w:lastRenderedPageBreak/>
         <w:t>(c) ii.</w:t>
@@ -489,8 +491,6 @@
               </w:rPr>
               <w:t>0.08</w:t>
             </w:r>
-            <w:bookmarkStart w:id="0" w:name="_GoBack"/>
-            <w:bookmarkEnd w:id="0"/>
           </w:p>
         </w:tc>
       </w:tr>
@@ -530,13 +530,7 @@
     </w:tbl>
     <w:p>
       <w:r>
-        <w:t>* k = 11 or k = 26 gives the lowest f1-score</w:t>
-      </w:r>
-      <w:r>
-        <w:t xml:space="preserve"> (with the same test error)</w:t>
-      </w:r>
-      <w:r>
-        <w:t>.</w:t>
+        <w:t>* k = 11 or k = 26 gives the lowest f1-score (with the same test error).</w:t>
       </w:r>
     </w:p>
     <w:p>

</xml_diff>